<commit_message>
dok usulan & penetapan pq fix
</commit_message>
<xml_diff>
--- a/templates/4c Nota Dinas Usulan Penetapan.docx
+++ b/templates/4c Nota Dinas Usulan Penetapan.docx
@@ -1,6 +1,6 @@
 
 <file path=word/document.xml><?xml version="1.0" encoding="utf-8"?>
-<w:document xmlns:wpc="http://schemas.microsoft.com/office/word/2010/wordprocessingCanvas" xmlns:mo="http://schemas.microsoft.com/office/mac/office/2008/main" xmlns:mc="http://schemas.openxmlformats.org/markup-compatibility/2006" xmlns:mv="urn:schemas-microsoft-com:mac:vml" xmlns:o="urn:schemas-microsoft-com:office:office" xmlns:r="http://schemas.openxmlformats.org/officeDocument/2006/relationships" xmlns:m="http://schemas.openxmlformats.org/officeDocument/2006/math" xmlns:v="urn:schemas-microsoft-com:vml" xmlns:wp14="http://schemas.microsoft.com/office/word/2010/wordprocessingDrawing" xmlns:wp="http://schemas.openxmlformats.org/drawingml/2006/wordprocessingDrawing" xmlns:w10="urn:schemas-microsoft-com:office:word" xmlns:w="http://schemas.openxmlformats.org/wordprocessingml/2006/main" xmlns:w14="http://schemas.microsoft.com/office/word/2010/wordml" xmlns:wpg="http://schemas.microsoft.com/office/word/2010/wordprocessingGroup" xmlns:wpi="http://schemas.microsoft.com/office/word/2010/wordprocessingInk" xmlns:wne="http://schemas.microsoft.com/office/word/2006/wordml" xmlns:wps="http://schemas.microsoft.com/office/word/2010/wordprocessingShape" mc:Ignorable="w14 wp14">
+<w:document xmlns:ve="http://schemas.openxmlformats.org/markup-compatibility/2006" xmlns:o="urn:schemas-microsoft-com:office:office" xmlns:r="http://schemas.openxmlformats.org/officeDocument/2006/relationships" xmlns:m="http://schemas.openxmlformats.org/officeDocument/2006/math" xmlns:v="urn:schemas-microsoft-com:vml" xmlns:wp="http://schemas.openxmlformats.org/drawingml/2006/wordprocessingDrawing" xmlns:w10="urn:schemas-microsoft-com:office:word" xmlns:w="http://schemas.openxmlformats.org/wordprocessingml/2006/main" xmlns:wne="http://schemas.microsoft.com/office/word/2006/wordml">
   <w:body>
     <w:p>
       <w:pPr>
@@ -34,33 +34,13 @@
           <w:szCs w:val="24"/>
         </w:rPr>
       </w:pPr>
-      <w:proofErr w:type="spellStart"/>
-      <w:proofErr w:type="gramStart"/>
       <w:r>
         <w:rPr>
           <w:rFonts w:ascii="Tahoma" w:hAnsi="Tahoma" w:cs="Tahoma"/>
           <w:szCs w:val="24"/>
           <w:lang w:val="sv-SE"/>
         </w:rPr>
-        <w:t>Nomor</w:t>
-      </w:r>
-      <w:proofErr w:type="spellEnd"/>
-      <w:r>
-        <w:rPr>
-          <w:rFonts w:ascii="Tahoma" w:hAnsi="Tahoma" w:cs="Tahoma"/>
-          <w:szCs w:val="24"/>
-          <w:lang w:val="sv-SE"/>
-        </w:rPr>
-        <w:t xml:space="preserve"> :</w:t>
-      </w:r>
-      <w:proofErr w:type="gramEnd"/>
-      <w:r>
-        <w:rPr>
-          <w:rFonts w:ascii="Tahoma" w:hAnsi="Tahoma" w:cs="Tahoma"/>
-          <w:szCs w:val="24"/>
-          <w:lang w:val="sv-SE"/>
-        </w:rPr>
-        <w:t xml:space="preserve"> </w:t>
+        <w:t xml:space="preserve">Nomor : </w:t>
       </w:r>
       <w:r>
         <w:rPr>
@@ -70,7 +50,6 @@
         </w:rPr>
         <w:t>#</w:t>
       </w:r>
-      <w:proofErr w:type="spellStart"/>
       <w:r>
         <w:rPr>
           <w:rFonts w:ascii="Tahoma" w:hAnsi="Tahoma" w:cs="Tahoma"/>
@@ -79,7 +58,6 @@
         </w:rPr>
         <w:t>nomor</w:t>
       </w:r>
-      <w:proofErr w:type="spellEnd"/>
       <w:r>
         <w:rPr>
           <w:rFonts w:ascii="Tahoma" w:hAnsi="Tahoma" w:cs="Tahoma"/>
@@ -102,7 +80,6 @@
           <w:lang w:val="sv-SE"/>
         </w:rPr>
       </w:pPr>
-      <w:proofErr w:type="spellStart"/>
       <w:r>
         <w:rPr>
           <w:rFonts w:ascii="Tahoma" w:hAnsi="Tahoma" w:cs="Tahoma"/>
@@ -111,7 +88,6 @@
         </w:rPr>
         <w:t>Kepada</w:t>
       </w:r>
-      <w:proofErr w:type="spellEnd"/>
       <w:r>
         <w:rPr>
           <w:rFonts w:ascii="Tahoma" w:hAnsi="Tahoma" w:cs="Tahoma"/>
@@ -176,7 +152,6 @@
         </w:rPr>
         <w:t>#</w:t>
       </w:r>
-      <w:proofErr w:type="spellStart"/>
       <w:r>
         <w:rPr>
           <w:rFonts w:ascii="Tahoma" w:hAnsi="Tahoma" w:cs="Tahoma"/>
@@ -185,7 +160,6 @@
         </w:rPr>
         <w:t>dari</w:t>
       </w:r>
-      <w:proofErr w:type="spellEnd"/>
       <w:r>
         <w:rPr>
           <w:rFonts w:ascii="Tahoma" w:hAnsi="Tahoma" w:cs="Tahoma"/>
@@ -208,7 +182,6 @@
           <w:lang w:val="sv-SE"/>
         </w:rPr>
       </w:pPr>
-      <w:proofErr w:type="spellStart"/>
       <w:r>
         <w:rPr>
           <w:rFonts w:ascii="Tahoma" w:hAnsi="Tahoma" w:cs="Tahoma"/>
@@ -217,7 +190,6 @@
         </w:rPr>
         <w:t>Tanggal</w:t>
       </w:r>
-      <w:proofErr w:type="spellEnd"/>
       <w:r>
         <w:rPr>
           <w:rFonts w:ascii="Tahoma" w:hAnsi="Tahoma" w:cs="Tahoma"/>
@@ -236,7 +208,6 @@
         </w:rPr>
         <w:t>#</w:t>
       </w:r>
-      <w:proofErr w:type="spellStart"/>
       <w:r>
         <w:rPr>
           <w:rFonts w:ascii="Tahoma" w:hAnsi="Tahoma" w:cs="Tahoma"/>
@@ -246,7 +217,6 @@
         </w:rPr>
         <w:t>tanggal</w:t>
       </w:r>
-      <w:proofErr w:type="spellEnd"/>
       <w:r>
         <w:rPr>
           <w:rFonts w:ascii="Tahoma" w:hAnsi="Tahoma" w:cs="Tahoma"/>
@@ -270,7 +240,6 @@
           <w:lang w:val="sv-SE"/>
         </w:rPr>
       </w:pPr>
-      <w:proofErr w:type="spellStart"/>
       <w:r>
         <w:rPr>
           <w:rFonts w:ascii="Tahoma" w:hAnsi="Tahoma" w:cs="Tahoma"/>
@@ -279,93 +248,62 @@
         </w:rPr>
         <w:t>Sifat</w:t>
       </w:r>
-      <w:proofErr w:type="spellEnd"/>
       <w:r>
         <w:rPr>
           <w:rFonts w:ascii="Tahoma" w:hAnsi="Tahoma" w:cs="Tahoma"/>
           <w:szCs w:val="24"/>
           <w:lang w:val="sv-SE"/>
+        </w:rPr>
+        <w:tab/>
+        <w:t>: Rahasia</w:t>
+      </w:r>
+    </w:p>
+    <w:p>
+      <w:pPr>
+        <w:tabs>
+          <w:tab w:val="left" w:pos="1080"/>
+        </w:tabs>
+        <w:spacing w:after="0"/>
+        <w:jc w:val="both"/>
+        <w:rPr>
+          <w:rFonts w:ascii="Tahoma" w:hAnsi="Tahoma" w:cs="Tahoma"/>
+          <w:szCs w:val="24"/>
+          <w:lang w:val="fi-FI"/>
+        </w:rPr>
+      </w:pPr>
+      <w:r>
+        <w:rPr>
+          <w:rFonts w:ascii="Tahoma" w:hAnsi="Tahoma" w:cs="Tahoma"/>
+          <w:szCs w:val="24"/>
+          <w:lang w:val="fi-FI"/>
+        </w:rPr>
+        <w:t xml:space="preserve">Lampiran </w:t>
+      </w:r>
+      <w:r>
+        <w:rPr>
+          <w:rFonts w:ascii="Tahoma" w:hAnsi="Tahoma" w:cs="Tahoma"/>
+          <w:szCs w:val="24"/>
+          <w:lang w:val="fi-FI"/>
         </w:rPr>
         <w:tab/>
         <w:t xml:space="preserve">: </w:t>
       </w:r>
-      <w:proofErr w:type="spellStart"/>
-      <w:r>
-        <w:rPr>
-          <w:rFonts w:ascii="Tahoma" w:hAnsi="Tahoma" w:cs="Tahoma"/>
-          <w:szCs w:val="24"/>
-          <w:lang w:val="sv-SE"/>
-        </w:rPr>
-        <w:t>Rahasia</w:t>
-      </w:r>
-      <w:proofErr w:type="spellEnd"/>
-    </w:p>
-    <w:p>
-      <w:pPr>
-        <w:tabs>
-          <w:tab w:val="left" w:pos="1080"/>
-        </w:tabs>
-        <w:spacing w:after="0"/>
-        <w:jc w:val="both"/>
+      <w:r>
         <w:rPr>
           <w:rFonts w:ascii="Tahoma" w:hAnsi="Tahoma" w:cs="Tahoma"/>
           <w:szCs w:val="24"/>
           <w:lang w:val="fi-FI"/>
         </w:rPr>
-      </w:pPr>
-      <w:proofErr w:type="spellStart"/>
+        <w:t>1 berk</w:t>
+      </w:r>
       <w:r>
         <w:rPr>
           <w:rFonts w:ascii="Tahoma" w:hAnsi="Tahoma" w:cs="Tahoma"/>
           <w:szCs w:val="24"/>
           <w:lang w:val="fi-FI"/>
         </w:rPr>
-        <w:t>Lampiran</w:t>
-      </w:r>
-      <w:proofErr w:type="spellEnd"/>
-      <w:r>
-        <w:rPr>
-          <w:rFonts w:ascii="Tahoma" w:hAnsi="Tahoma" w:cs="Tahoma"/>
-          <w:szCs w:val="24"/>
-          <w:lang w:val="fi-FI"/>
-        </w:rPr>
-        <w:t xml:space="preserve"> </w:t>
-      </w:r>
-      <w:r>
-        <w:rPr>
-          <w:rFonts w:ascii="Tahoma" w:hAnsi="Tahoma" w:cs="Tahoma"/>
-          <w:szCs w:val="24"/>
-          <w:lang w:val="fi-FI"/>
-        </w:rPr>
-        <w:tab/>
-        <w:t xml:space="preserve">: </w:t>
-      </w:r>
-      <w:r>
-        <w:rPr>
-          <w:rFonts w:ascii="Tahoma" w:hAnsi="Tahoma" w:cs="Tahoma"/>
-          <w:szCs w:val="24"/>
-          <w:lang w:val="fi-FI"/>
-        </w:rPr>
-        <w:t xml:space="preserve">1 </w:t>
-      </w:r>
-      <w:proofErr w:type="spellStart"/>
-      <w:r>
-        <w:rPr>
-          <w:rFonts w:ascii="Tahoma" w:hAnsi="Tahoma" w:cs="Tahoma"/>
-          <w:szCs w:val="24"/>
-          <w:lang w:val="fi-FI"/>
-        </w:rPr>
-        <w:t>berk</w:t>
-      </w:r>
-      <w:r>
-        <w:rPr>
-          <w:rFonts w:ascii="Tahoma" w:hAnsi="Tahoma" w:cs="Tahoma"/>
-          <w:szCs w:val="24"/>
-          <w:lang w:val="fi-FI"/>
-        </w:rPr>
         <w:t>as</w:t>
       </w:r>
-      <w:proofErr w:type="spellEnd"/>
     </w:p>
     <w:p>
       <w:pPr>
@@ -382,7 +320,6 @@
           <w:lang w:val="fi-FI"/>
         </w:rPr>
       </w:pPr>
-      <w:proofErr w:type="spellStart"/>
       <w:r>
         <w:rPr>
           <w:rFonts w:ascii="Tahoma" w:hAnsi="Tahoma" w:cs="Tahoma"/>
@@ -391,7 +328,6 @@
         </w:rPr>
         <w:t>Perihal</w:t>
       </w:r>
-      <w:proofErr w:type="spellEnd"/>
       <w:r>
         <w:rPr>
           <w:rFonts w:ascii="Tahoma" w:hAnsi="Tahoma" w:cs="Tahoma"/>
@@ -401,7 +337,6 @@
         <w:tab/>
         <w:t xml:space="preserve">: </w:t>
       </w:r>
-      <w:proofErr w:type="spellStart"/>
       <w:r>
         <w:rPr>
           <w:rFonts w:ascii="Tahoma" w:hAnsi="Tahoma" w:cs="Tahoma"/>
@@ -409,9 +344,8 @@
           <w:szCs w:val="24"/>
           <w:lang w:val="de-DE"/>
         </w:rPr>
-        <w:t>Usulan</w:t>
-      </w:r>
-      <w:proofErr w:type="spellEnd"/>
+        <w:t xml:space="preserve">Usulan Penetapan </w:t>
+      </w:r>
       <w:r>
         <w:rPr>
           <w:rFonts w:ascii="Tahoma" w:hAnsi="Tahoma" w:cs="Tahoma"/>
@@ -419,9 +353,17 @@
           <w:szCs w:val="24"/>
           <w:lang w:val="de-DE"/>
         </w:rPr>
+        <w:t>Hasil</w:t>
+      </w:r>
+      <w:r>
+        <w:rPr>
+          <w:rFonts w:ascii="Tahoma" w:hAnsi="Tahoma" w:cs="Tahoma"/>
+          <w:b/>
+          <w:szCs w:val="24"/>
+          <w:lang w:val="de-DE"/>
+        </w:rPr>
         <w:t xml:space="preserve"> </w:t>
       </w:r>
-      <w:proofErr w:type="spellStart"/>
       <w:r>
         <w:rPr>
           <w:rFonts w:ascii="Tahoma" w:hAnsi="Tahoma" w:cs="Tahoma"/>
@@ -429,49 +371,8 @@
           <w:szCs w:val="24"/>
           <w:lang w:val="de-DE"/>
         </w:rPr>
-        <w:t>Penetapan</w:t>
-      </w:r>
-      <w:proofErr w:type="spellEnd"/>
-      <w:r>
-        <w:rPr>
-          <w:rFonts w:ascii="Tahoma" w:hAnsi="Tahoma" w:cs="Tahoma"/>
-          <w:b/>
-          <w:szCs w:val="24"/>
-          <w:lang w:val="de-DE"/>
-        </w:rPr>
-        <w:t xml:space="preserve"> </w:t>
-      </w:r>
-      <w:proofErr w:type="spellStart"/>
-      <w:r>
-        <w:rPr>
-          <w:rFonts w:ascii="Tahoma" w:hAnsi="Tahoma" w:cs="Tahoma"/>
-          <w:b/>
-          <w:szCs w:val="24"/>
-          <w:lang w:val="de-DE"/>
-        </w:rPr>
-        <w:t>Hasil</w:t>
-      </w:r>
-      <w:proofErr w:type="spellEnd"/>
-      <w:r>
-        <w:rPr>
-          <w:rFonts w:ascii="Tahoma" w:hAnsi="Tahoma" w:cs="Tahoma"/>
-          <w:b/>
-          <w:szCs w:val="24"/>
-          <w:lang w:val="de-DE"/>
-        </w:rPr>
-        <w:t xml:space="preserve"> </w:t>
-      </w:r>
-      <w:proofErr w:type="spellStart"/>
-      <w:r>
-        <w:rPr>
-          <w:rFonts w:ascii="Tahoma" w:hAnsi="Tahoma" w:cs="Tahoma"/>
-          <w:b/>
-          <w:szCs w:val="24"/>
-          <w:lang w:val="de-DE"/>
-        </w:rPr>
         <w:t>Kualifikasi</w:t>
       </w:r>
-      <w:proofErr w:type="spellEnd"/>
     </w:p>
     <w:p>
       <w:pPr>
@@ -569,329 +470,6 @@
         <w:t xml:space="preserve"> </w:t>
       </w:r>
     </w:p>
-    <w:tbl>
-      <w:tblPr>
-        <w:tblW w:w="7380" w:type="dxa"/>
-        <w:tblInd w:w="1368" w:type="dxa"/>
-        <w:tblLook w:val="01E0" w:firstRow="1" w:lastRow="1" w:firstColumn="1" w:lastColumn="1" w:noHBand="0" w:noVBand="0"/>
-      </w:tblPr>
-      <w:tblGrid>
-        <w:gridCol w:w="2960"/>
-        <w:gridCol w:w="294"/>
-        <w:gridCol w:w="4126"/>
-      </w:tblGrid>
-      <w:tr>
-        <w:tc>
-          <w:tcPr>
-            <w:tcW w:w="2960" w:type="dxa"/>
-          </w:tcPr>
-          <w:p>
-            <w:pPr>
-              <w:tabs>
-                <w:tab w:val="left" w:pos="3060"/>
-              </w:tabs>
-              <w:spacing w:after="0"/>
-              <w:rPr>
-                <w:rFonts w:ascii="Tahoma" w:hAnsi="Tahoma" w:cs="Tahoma"/>
-                <w:szCs w:val="24"/>
-              </w:rPr>
-            </w:pPr>
-            <w:proofErr w:type="spellStart"/>
-            <w:r>
-              <w:rPr>
-                <w:rFonts w:ascii="Tahoma" w:hAnsi="Tahoma" w:cs="Tahoma"/>
-                <w:szCs w:val="24"/>
-                <w:lang w:val="sv-SE"/>
-              </w:rPr>
-              <w:t>Nama</w:t>
-            </w:r>
-            <w:proofErr w:type="spellEnd"/>
-            <w:r>
-              <w:rPr>
-                <w:rFonts w:ascii="Tahoma" w:hAnsi="Tahoma" w:cs="Tahoma"/>
-                <w:szCs w:val="24"/>
-                <w:lang w:val="sv-SE"/>
-              </w:rPr>
-              <w:t xml:space="preserve"> </w:t>
-            </w:r>
-            <w:proofErr w:type="spellStart"/>
-            <w:r>
-              <w:rPr>
-                <w:rFonts w:ascii="Tahoma" w:hAnsi="Tahoma" w:cs="Tahoma"/>
-                <w:szCs w:val="24"/>
-                <w:lang w:val="sv-SE"/>
-              </w:rPr>
-              <w:t>Penyedia</w:t>
-            </w:r>
-            <w:proofErr w:type="spellEnd"/>
-            <w:r>
-              <w:rPr>
-                <w:rFonts w:ascii="Tahoma" w:hAnsi="Tahoma" w:cs="Tahoma"/>
-                <w:szCs w:val="24"/>
-                <w:lang w:val="sv-SE"/>
-              </w:rPr>
-              <w:t xml:space="preserve"> </w:t>
-            </w:r>
-            <w:proofErr w:type="spellStart"/>
-            <w:r>
-              <w:rPr>
-                <w:rFonts w:ascii="Tahoma" w:hAnsi="Tahoma" w:cs="Tahoma"/>
-                <w:szCs w:val="24"/>
-                <w:lang w:val="sv-SE"/>
-              </w:rPr>
-              <w:t>Barang</w:t>
-            </w:r>
-            <w:proofErr w:type="spellEnd"/>
-            <w:r>
-              <w:rPr>
-                <w:rFonts w:ascii="Tahoma" w:hAnsi="Tahoma" w:cs="Tahoma"/>
-                <w:szCs w:val="24"/>
-                <w:lang w:val="sv-SE"/>
-              </w:rPr>
-              <w:t>/</w:t>
-            </w:r>
-            <w:proofErr w:type="spellStart"/>
-            <w:r>
-              <w:rPr>
-                <w:rFonts w:ascii="Tahoma" w:hAnsi="Tahoma" w:cs="Tahoma"/>
-                <w:szCs w:val="24"/>
-                <w:lang w:val="sv-SE"/>
-              </w:rPr>
-              <w:t>Jasa</w:t>
-            </w:r>
-            <w:proofErr w:type="spellEnd"/>
-          </w:p>
-        </w:tc>
-        <w:tc>
-          <w:tcPr>
-            <w:tcW w:w="294" w:type="dxa"/>
-          </w:tcPr>
-          <w:p>
-            <w:pPr>
-              <w:tabs>
-                <w:tab w:val="left" w:pos="3060"/>
-              </w:tabs>
-              <w:spacing w:after="0"/>
-              <w:rPr>
-                <w:rFonts w:ascii="Tahoma" w:hAnsi="Tahoma" w:cs="Tahoma"/>
-                <w:szCs w:val="24"/>
-              </w:rPr>
-            </w:pPr>
-            <w:r>
-              <w:rPr>
-                <w:rFonts w:ascii="Tahoma" w:hAnsi="Tahoma" w:cs="Tahoma"/>
-                <w:szCs w:val="24"/>
-                <w:lang w:val="sv-SE"/>
-              </w:rPr>
-              <w:t>:</w:t>
-            </w:r>
-          </w:p>
-        </w:tc>
-        <w:tc>
-          <w:tcPr>
-            <w:tcW w:w="4126" w:type="dxa"/>
-          </w:tcPr>
-          <w:p>
-            <w:pPr>
-              <w:tabs>
-                <w:tab w:val="left" w:pos="3060"/>
-              </w:tabs>
-              <w:spacing w:after="0"/>
-              <w:rPr>
-                <w:rFonts w:ascii="Tahoma" w:hAnsi="Tahoma" w:cs="Tahoma"/>
-                <w:szCs w:val="24"/>
-              </w:rPr>
-            </w:pPr>
-            <w:r>
-              <w:rPr>
-                <w:rFonts w:ascii="Tahoma" w:hAnsi="Tahoma" w:cs="Tahoma"/>
-                <w:szCs w:val="24"/>
-                <w:highlight w:val="yellow"/>
-              </w:rPr>
-              <w:t>#</w:t>
-            </w:r>
-            <w:proofErr w:type="spellStart"/>
-            <w:proofErr w:type="gramStart"/>
-            <w:r>
-              <w:rPr>
-                <w:rFonts w:ascii="Tahoma" w:hAnsi="Tahoma" w:cs="Tahoma"/>
-                <w:szCs w:val="24"/>
-                <w:highlight w:val="yellow"/>
-              </w:rPr>
-              <w:t>penyedia</w:t>
-            </w:r>
-            <w:proofErr w:type="spellEnd"/>
-            <w:proofErr w:type="gramEnd"/>
-            <w:r>
-              <w:rPr>
-                <w:rFonts w:ascii="Tahoma" w:hAnsi="Tahoma" w:cs="Tahoma"/>
-                <w:szCs w:val="24"/>
-                <w:highlight w:val="yellow"/>
-              </w:rPr>
-              <w:t>#</w:t>
-            </w:r>
-          </w:p>
-        </w:tc>
-      </w:tr>
-      <w:tr>
-        <w:tc>
-          <w:tcPr>
-            <w:tcW w:w="2960" w:type="dxa"/>
-          </w:tcPr>
-          <w:p>
-            <w:pPr>
-              <w:tabs>
-                <w:tab w:val="left" w:pos="3060"/>
-              </w:tabs>
-              <w:spacing w:after="0"/>
-              <w:rPr>
-                <w:rFonts w:ascii="Tahoma" w:hAnsi="Tahoma" w:cs="Tahoma"/>
-                <w:szCs w:val="24"/>
-              </w:rPr>
-            </w:pPr>
-            <w:proofErr w:type="spellStart"/>
-            <w:r>
-              <w:rPr>
-                <w:rFonts w:ascii="Tahoma" w:hAnsi="Tahoma" w:cs="Tahoma"/>
-                <w:szCs w:val="24"/>
-                <w:lang w:val="fi-FI"/>
-              </w:rPr>
-              <w:t>Alamat</w:t>
-            </w:r>
-            <w:proofErr w:type="spellEnd"/>
-          </w:p>
-        </w:tc>
-        <w:tc>
-          <w:tcPr>
-            <w:tcW w:w="294" w:type="dxa"/>
-          </w:tcPr>
-          <w:p>
-            <w:pPr>
-              <w:tabs>
-                <w:tab w:val="left" w:pos="4140"/>
-                <w:tab w:val="left" w:pos="4320"/>
-              </w:tabs>
-              <w:spacing w:after="0"/>
-              <w:jc w:val="both"/>
-              <w:rPr>
-                <w:rFonts w:ascii="Tahoma" w:hAnsi="Tahoma" w:cs="Tahoma"/>
-                <w:szCs w:val="24"/>
-                <w:lang w:val="fr-FR"/>
-              </w:rPr>
-            </w:pPr>
-            <w:r>
-              <w:rPr>
-                <w:rFonts w:ascii="Tahoma" w:hAnsi="Tahoma" w:cs="Tahoma"/>
-                <w:szCs w:val="24"/>
-                <w:lang w:val="sv-SE"/>
-              </w:rPr>
-              <w:t>:</w:t>
-            </w:r>
-          </w:p>
-        </w:tc>
-        <w:tc>
-          <w:tcPr>
-            <w:tcW w:w="4126" w:type="dxa"/>
-          </w:tcPr>
-          <w:p>
-            <w:pPr>
-              <w:tabs>
-                <w:tab w:val="left" w:pos="3060"/>
-              </w:tabs>
-              <w:spacing w:after="0"/>
-              <w:jc w:val="both"/>
-              <w:rPr>
-                <w:rFonts w:ascii="Tahoma" w:hAnsi="Tahoma" w:cs="Tahoma"/>
-                <w:szCs w:val="24"/>
-              </w:rPr>
-            </w:pPr>
-            <w:r>
-              <w:rPr>
-                <w:rFonts w:ascii="Tahoma" w:hAnsi="Tahoma" w:cs="Tahoma"/>
-                <w:szCs w:val="24"/>
-                <w:highlight w:val="yellow"/>
-              </w:rPr>
-              <w:t>#</w:t>
-            </w:r>
-            <w:proofErr w:type="spellStart"/>
-            <w:proofErr w:type="gramStart"/>
-            <w:r>
-              <w:rPr>
-                <w:rFonts w:ascii="Tahoma" w:hAnsi="Tahoma" w:cs="Tahoma"/>
-                <w:szCs w:val="24"/>
-                <w:highlight w:val="yellow"/>
-              </w:rPr>
-              <w:t>alamatpenyedia</w:t>
-            </w:r>
-            <w:proofErr w:type="spellEnd"/>
-            <w:proofErr w:type="gramEnd"/>
-            <w:r>
-              <w:rPr>
-                <w:rFonts w:ascii="Tahoma" w:hAnsi="Tahoma" w:cs="Tahoma"/>
-                <w:szCs w:val="24"/>
-                <w:highlight w:val="yellow"/>
-              </w:rPr>
-              <w:t>#</w:t>
-            </w:r>
-          </w:p>
-        </w:tc>
-      </w:tr>
-      <w:tr>
-        <w:tc>
-          <w:tcPr>
-            <w:tcW w:w="2960" w:type="dxa"/>
-          </w:tcPr>
-          <w:p>
-            <w:pPr>
-              <w:tabs>
-                <w:tab w:val="left" w:pos="3060"/>
-              </w:tabs>
-              <w:spacing w:after="0"/>
-              <w:rPr>
-                <w:rFonts w:ascii="Tahoma" w:hAnsi="Tahoma" w:cs="Tahoma"/>
-                <w:szCs w:val="24"/>
-                <w:lang w:val="id-ID"/>
-              </w:rPr>
-            </w:pPr>
-          </w:p>
-        </w:tc>
-        <w:tc>
-          <w:tcPr>
-            <w:tcW w:w="294" w:type="dxa"/>
-          </w:tcPr>
-          <w:p>
-            <w:pPr>
-              <w:tabs>
-                <w:tab w:val="left" w:pos="3060"/>
-              </w:tabs>
-              <w:rPr>
-                <w:rFonts w:ascii="Tahoma" w:hAnsi="Tahoma" w:cs="Tahoma"/>
-                <w:szCs w:val="24"/>
-                <w:lang w:val="sv-SE"/>
-              </w:rPr>
-            </w:pPr>
-          </w:p>
-        </w:tc>
-        <w:tc>
-          <w:tcPr>
-            <w:tcW w:w="4126" w:type="dxa"/>
-          </w:tcPr>
-          <w:p>
-            <w:pPr>
-              <w:tabs>
-                <w:tab w:val="left" w:pos="3060"/>
-              </w:tabs>
-              <w:jc w:val="both"/>
-              <w:rPr>
-                <w:rFonts w:ascii="Tahoma" w:hAnsi="Tahoma" w:cs="Tahoma"/>
-                <w:szCs w:val="24"/>
-                <w:lang w:val="sv-SE"/>
-              </w:rPr>
-            </w:pPr>
-          </w:p>
-        </w:tc>
-      </w:tr>
-    </w:tbl>
     <w:p>
       <w:pPr>
         <w:tabs>
@@ -902,6 +480,27 @@
         <w:rPr>
           <w:rFonts w:ascii="Tahoma" w:hAnsi="Tahoma" w:cs="Tahoma"/>
           <w:szCs w:val="24"/>
+        </w:rPr>
+      </w:pPr>
+      <w:r>
+        <w:rPr>
+          <w:rFonts w:ascii="Tahoma" w:hAnsi="Tahoma" w:cs="Tahoma"/>
+          <w:szCs w:val="24"/>
+          <w:highlight w:val="yellow"/>
+        </w:rPr>
+        <w:t>#listpenyedia#</w:t>
+      </w:r>
+    </w:p>
+    <w:p>
+      <w:pPr>
+        <w:tabs>
+          <w:tab w:val="left" w:pos="1652"/>
+        </w:tabs>
+        <w:ind w:left="1260"/>
+        <w:jc w:val="both"/>
+        <w:rPr>
+          <w:rFonts w:ascii="Tahoma" w:hAnsi="Tahoma" w:cs="Tahoma"/>
+          <w:szCs w:val="24"/>
           <w:lang w:val="sv-SE"/>
         </w:rPr>
       </w:pPr>
@@ -976,185 +575,13 @@
           <w:lang w:val="fi-FI"/>
         </w:rPr>
       </w:pPr>
-      <w:proofErr w:type="spellStart"/>
       <w:r>
         <w:rPr>
           <w:rFonts w:ascii="Tahoma" w:hAnsi="Tahoma" w:cs="Tahoma"/>
           <w:szCs w:val="24"/>
           <w:lang w:val="fi-FI"/>
         </w:rPr>
-        <w:t>Demikian</w:t>
-      </w:r>
-      <w:proofErr w:type="spellEnd"/>
-      <w:r>
-        <w:rPr>
-          <w:rFonts w:ascii="Tahoma" w:hAnsi="Tahoma" w:cs="Tahoma"/>
-          <w:szCs w:val="24"/>
-          <w:lang w:val="fi-FI"/>
-        </w:rPr>
-        <w:t xml:space="preserve"> </w:t>
-      </w:r>
-      <w:proofErr w:type="spellStart"/>
-      <w:r>
-        <w:rPr>
-          <w:rFonts w:ascii="Tahoma" w:hAnsi="Tahoma" w:cs="Tahoma"/>
-          <w:szCs w:val="24"/>
-          <w:lang w:val="fi-FI"/>
-        </w:rPr>
-        <w:t>disampaikan</w:t>
-      </w:r>
-      <w:proofErr w:type="spellEnd"/>
-      <w:r>
-        <w:rPr>
-          <w:rFonts w:ascii="Tahoma" w:hAnsi="Tahoma" w:cs="Tahoma"/>
-          <w:szCs w:val="24"/>
-          <w:lang w:val="fi-FI"/>
-        </w:rPr>
-        <w:t xml:space="preserve"> </w:t>
-      </w:r>
-      <w:proofErr w:type="spellStart"/>
-      <w:r>
-        <w:rPr>
-          <w:rFonts w:ascii="Tahoma" w:hAnsi="Tahoma" w:cs="Tahoma"/>
-          <w:szCs w:val="24"/>
-          <w:lang w:val="fi-FI"/>
-        </w:rPr>
-        <w:t>untuk</w:t>
-      </w:r>
-      <w:proofErr w:type="spellEnd"/>
-      <w:r>
-        <w:rPr>
-          <w:rFonts w:ascii="Tahoma" w:hAnsi="Tahoma" w:cs="Tahoma"/>
-          <w:szCs w:val="24"/>
-          <w:lang w:val="fi-FI"/>
-        </w:rPr>
-        <w:t xml:space="preserve"> </w:t>
-      </w:r>
-      <w:proofErr w:type="spellStart"/>
-      <w:r>
-        <w:rPr>
-          <w:rFonts w:ascii="Tahoma" w:hAnsi="Tahoma" w:cs="Tahoma"/>
-          <w:szCs w:val="24"/>
-          <w:lang w:val="fi-FI"/>
-        </w:rPr>
-        <w:t>mendapatkan</w:t>
-      </w:r>
-      <w:proofErr w:type="spellEnd"/>
-      <w:r>
-        <w:rPr>
-          <w:rFonts w:ascii="Tahoma" w:hAnsi="Tahoma" w:cs="Tahoma"/>
-          <w:szCs w:val="24"/>
-          <w:lang w:val="fi-FI"/>
-        </w:rPr>
-        <w:t xml:space="preserve"> </w:t>
-      </w:r>
-      <w:proofErr w:type="spellStart"/>
-      <w:r>
-        <w:rPr>
-          <w:rFonts w:ascii="Tahoma" w:hAnsi="Tahoma" w:cs="Tahoma"/>
-          <w:szCs w:val="24"/>
-          <w:lang w:val="fi-FI"/>
-        </w:rPr>
-        <w:t>penetapan</w:t>
-      </w:r>
-      <w:proofErr w:type="spellEnd"/>
-      <w:r>
-        <w:rPr>
-          <w:rFonts w:ascii="Tahoma" w:hAnsi="Tahoma" w:cs="Tahoma"/>
-          <w:szCs w:val="24"/>
-          <w:lang w:val="fi-FI"/>
-        </w:rPr>
-        <w:t xml:space="preserve">, </w:t>
-      </w:r>
-      <w:proofErr w:type="spellStart"/>
-      <w:r>
-        <w:rPr>
-          <w:rFonts w:ascii="Tahoma" w:hAnsi="Tahoma" w:cs="Tahoma"/>
-          <w:szCs w:val="24"/>
-          <w:lang w:val="fi-FI"/>
-        </w:rPr>
-        <w:t>atas</w:t>
-      </w:r>
-      <w:proofErr w:type="spellEnd"/>
-      <w:r>
-        <w:rPr>
-          <w:rFonts w:ascii="Tahoma" w:hAnsi="Tahoma" w:cs="Tahoma"/>
-          <w:szCs w:val="24"/>
-          <w:lang w:val="fi-FI"/>
-        </w:rPr>
-        <w:t xml:space="preserve"> </w:t>
-      </w:r>
-      <w:proofErr w:type="spellStart"/>
-      <w:r>
-        <w:rPr>
-          <w:rFonts w:ascii="Tahoma" w:hAnsi="Tahoma" w:cs="Tahoma"/>
-          <w:szCs w:val="24"/>
-          <w:lang w:val="fi-FI"/>
-        </w:rPr>
-        <w:t>perhatiannya</w:t>
-      </w:r>
-      <w:proofErr w:type="spellEnd"/>
-      <w:r>
-        <w:rPr>
-          <w:rFonts w:ascii="Tahoma" w:hAnsi="Tahoma" w:cs="Tahoma"/>
-          <w:szCs w:val="24"/>
-          <w:lang w:val="fi-FI"/>
-        </w:rPr>
-        <w:t xml:space="preserve"> </w:t>
-      </w:r>
-      <w:proofErr w:type="spellStart"/>
-      <w:r>
-        <w:rPr>
-          <w:rFonts w:ascii="Tahoma" w:hAnsi="Tahoma" w:cs="Tahoma"/>
-          <w:szCs w:val="24"/>
-          <w:lang w:val="fi-FI"/>
-        </w:rPr>
-        <w:t>diucapkan</w:t>
-      </w:r>
-      <w:proofErr w:type="spellEnd"/>
-      <w:r>
-        <w:rPr>
-          <w:rFonts w:ascii="Tahoma" w:hAnsi="Tahoma" w:cs="Tahoma"/>
-          <w:szCs w:val="24"/>
-          <w:lang w:val="fi-FI"/>
-        </w:rPr>
-        <w:t xml:space="preserve"> </w:t>
-      </w:r>
-      <w:proofErr w:type="spellStart"/>
-      <w:r>
-        <w:rPr>
-          <w:rFonts w:ascii="Tahoma" w:hAnsi="Tahoma" w:cs="Tahoma"/>
-          <w:szCs w:val="24"/>
-          <w:lang w:val="fi-FI"/>
-        </w:rPr>
-        <w:t>terima</w:t>
-      </w:r>
-      <w:proofErr w:type="spellEnd"/>
-      <w:r>
-        <w:rPr>
-          <w:rFonts w:ascii="Tahoma" w:hAnsi="Tahoma" w:cs="Tahoma"/>
-          <w:szCs w:val="24"/>
-          <w:lang w:val="fi-FI"/>
-        </w:rPr>
-        <w:t xml:space="preserve"> </w:t>
-      </w:r>
-      <w:proofErr w:type="spellStart"/>
-      <w:r>
-        <w:rPr>
-          <w:rFonts w:ascii="Tahoma" w:hAnsi="Tahoma" w:cs="Tahoma"/>
-          <w:szCs w:val="24"/>
-          <w:lang w:val="fi-FI"/>
-        </w:rPr>
-        <w:t>kasih</w:t>
-      </w:r>
-      <w:proofErr w:type="spellEnd"/>
-      <w:r>
-        <w:rPr>
-          <w:rFonts w:ascii="Tahoma" w:hAnsi="Tahoma" w:cs="Tahoma"/>
-          <w:szCs w:val="24"/>
-          <w:lang w:val="fi-FI"/>
-        </w:rPr>
-        <w:t>.</w:t>
+        <w:t>Demikian disampaikan untuk mendapatkan penetapan, atas perhatiannya diucapkan terima kasih.</w:t>
       </w:r>
     </w:p>
     <w:p>
@@ -1280,49 +707,7 @@
           <w:szCs w:val="24"/>
           <w:highlight w:val="cyan"/>
         </w:rPr>
-        <w:t>#</w:t>
-      </w:r>
-      <w:proofErr w:type="spellStart"/>
-      <w:proofErr w:type="gramStart"/>
-      <w:r>
-        <w:rPr>
-          <w:rFonts w:ascii="Tahoma" w:hAnsi="Tahoma" w:cs="Tahoma"/>
-          <w:b/>
-          <w:szCs w:val="24"/>
-          <w:highlight w:val="cyan"/>
-        </w:rPr>
-        <w:t>panitia</w:t>
-      </w:r>
-      <w:proofErr w:type="spellEnd"/>
-      <w:proofErr w:type="gramEnd"/>
-      <w:r>
-        <w:rPr>
-          <w:rFonts w:ascii="Tahoma" w:hAnsi="Tahoma" w:cs="Tahoma"/>
-          <w:b/>
-          <w:szCs w:val="24"/>
-          <w:highlight w:val="cyan"/>
-        </w:rPr>
-        <w:t>/</w:t>
-      </w:r>
-      <w:proofErr w:type="spellStart"/>
-      <w:r>
-        <w:rPr>
-          <w:rFonts w:ascii="Tahoma" w:hAnsi="Tahoma" w:cs="Tahoma"/>
-          <w:b/>
-          <w:szCs w:val="24"/>
-          <w:highlight w:val="cyan"/>
-        </w:rPr>
-        <w:t>pejabat</w:t>
-      </w:r>
-      <w:proofErr w:type="spellEnd"/>
-      <w:r>
-        <w:rPr>
-          <w:rFonts w:ascii="Tahoma" w:hAnsi="Tahoma" w:cs="Tahoma"/>
-          <w:b/>
-          <w:szCs w:val="24"/>
-          <w:highlight w:val="cyan"/>
-        </w:rPr>
-        <w:t>#</w:t>
+        <w:t>#panitia/pejabat#</w:t>
       </w:r>
     </w:p>
     <w:p>
@@ -1339,7 +724,7 @@
       </w:pPr>
     </w:p>
     <w:sectPr>
-      <w:headerReference w:type="default" r:id="rId8"/>
+      <w:headerReference w:type="default" r:id="rId7"/>
       <w:pgSz w:w="11906" w:h="16838"/>
       <w:pgMar w:top="1440" w:right="1440" w:bottom="1440" w:left="1440" w:header="708" w:footer="708" w:gutter="0"/>
       <w:cols w:space="708"/>
@@ -1350,7 +735,7 @@
 </file>
 
 <file path=word/endnotes.xml><?xml version="1.0" encoding="utf-8"?>
-<w:endnotes xmlns:wpc="http://schemas.microsoft.com/office/word/2010/wordprocessingCanvas" xmlns:mo="http://schemas.microsoft.com/office/mac/office/2008/main" xmlns:mc="http://schemas.openxmlformats.org/markup-compatibility/2006" xmlns:mv="urn:schemas-microsoft-com:mac:vml" xmlns:o="urn:schemas-microsoft-com:office:office" xmlns:r="http://schemas.openxmlformats.org/officeDocument/2006/relationships" xmlns:m="http://schemas.openxmlformats.org/officeDocument/2006/math" xmlns:v="urn:schemas-microsoft-com:vml" xmlns:wp14="http://schemas.microsoft.com/office/word/2010/wordprocessingDrawing" xmlns:wp="http://schemas.openxmlformats.org/drawingml/2006/wordprocessingDrawing" xmlns:w10="urn:schemas-microsoft-com:office:word" xmlns:w="http://schemas.openxmlformats.org/wordprocessingml/2006/main" xmlns:w14="http://schemas.microsoft.com/office/word/2010/wordml" xmlns:wpg="http://schemas.microsoft.com/office/word/2010/wordprocessingGroup" xmlns:wpi="http://schemas.microsoft.com/office/word/2010/wordprocessingInk" xmlns:wne="http://schemas.microsoft.com/office/word/2006/wordml" xmlns:wps="http://schemas.microsoft.com/office/word/2010/wordprocessingShape" mc:Ignorable="w14 wp14">
+<w:endnotes xmlns:ve="http://schemas.openxmlformats.org/markup-compatibility/2006" xmlns:o="urn:schemas-microsoft-com:office:office" xmlns:r="http://schemas.openxmlformats.org/officeDocument/2006/relationships" xmlns:m="http://schemas.openxmlformats.org/officeDocument/2006/math" xmlns:v="urn:schemas-microsoft-com:vml" xmlns:wp="http://schemas.openxmlformats.org/drawingml/2006/wordprocessingDrawing" xmlns:w10="urn:schemas-microsoft-com:office:word" xmlns:w="http://schemas.openxmlformats.org/wordprocessingml/2006/main" xmlns:wne="http://schemas.microsoft.com/office/word/2006/wordml">
   <w:endnote w:type="separator" w:id="-1">
     <w:p>
       <w:pPr>
@@ -1375,7 +760,7 @@
 </file>
 
 <file path=word/footnotes.xml><?xml version="1.0" encoding="utf-8"?>
-<w:footnotes xmlns:wpc="http://schemas.microsoft.com/office/word/2010/wordprocessingCanvas" xmlns:mo="http://schemas.microsoft.com/office/mac/office/2008/main" xmlns:mc="http://schemas.openxmlformats.org/markup-compatibility/2006" xmlns:mv="urn:schemas-microsoft-com:mac:vml" xmlns:o="urn:schemas-microsoft-com:office:office" xmlns:r="http://schemas.openxmlformats.org/officeDocument/2006/relationships" xmlns:m="http://schemas.openxmlformats.org/officeDocument/2006/math" xmlns:v="urn:schemas-microsoft-com:vml" xmlns:wp14="http://schemas.microsoft.com/office/word/2010/wordprocessingDrawing" xmlns:wp="http://schemas.openxmlformats.org/drawingml/2006/wordprocessingDrawing" xmlns:w10="urn:schemas-microsoft-com:office:word" xmlns:w="http://schemas.openxmlformats.org/wordprocessingml/2006/main" xmlns:w14="http://schemas.microsoft.com/office/word/2010/wordml" xmlns:wpg="http://schemas.microsoft.com/office/word/2010/wordprocessingGroup" xmlns:wpi="http://schemas.microsoft.com/office/word/2010/wordprocessingInk" xmlns:wne="http://schemas.microsoft.com/office/word/2006/wordml" xmlns:wps="http://schemas.microsoft.com/office/word/2010/wordprocessingShape" mc:Ignorable="w14 wp14">
+<w:footnotes xmlns:ve="http://schemas.openxmlformats.org/markup-compatibility/2006" xmlns:o="urn:schemas-microsoft-com:office:office" xmlns:r="http://schemas.openxmlformats.org/officeDocument/2006/relationships" xmlns:m="http://schemas.openxmlformats.org/officeDocument/2006/math" xmlns:v="urn:schemas-microsoft-com:vml" xmlns:wp="http://schemas.openxmlformats.org/drawingml/2006/wordprocessingDrawing" xmlns:w10="urn:schemas-microsoft-com:office:word" xmlns:w="http://schemas.openxmlformats.org/wordprocessingml/2006/main" xmlns:wne="http://schemas.microsoft.com/office/word/2006/wordml">
   <w:footnote w:type="separator" w:id="-1">
     <w:p>
       <w:pPr>
@@ -1400,7 +785,7 @@
 </file>
 
 <file path=word/header1.xml><?xml version="1.0" encoding="utf-8"?>
-<w:hdr xmlns:wpc="http://schemas.microsoft.com/office/word/2010/wordprocessingCanvas" xmlns:mo="http://schemas.microsoft.com/office/mac/office/2008/main" xmlns:mc="http://schemas.openxmlformats.org/markup-compatibility/2006" xmlns:mv="urn:schemas-microsoft-com:mac:vml" xmlns:o="urn:schemas-microsoft-com:office:office" xmlns:r="http://schemas.openxmlformats.org/officeDocument/2006/relationships" xmlns:m="http://schemas.openxmlformats.org/officeDocument/2006/math" xmlns:v="urn:schemas-microsoft-com:vml" xmlns:wp14="http://schemas.microsoft.com/office/word/2010/wordprocessingDrawing" xmlns:wp="http://schemas.openxmlformats.org/drawingml/2006/wordprocessingDrawing" xmlns:w10="urn:schemas-microsoft-com:office:word" xmlns:w="http://schemas.openxmlformats.org/wordprocessingml/2006/main" xmlns:w14="http://schemas.microsoft.com/office/word/2010/wordml" xmlns:wpg="http://schemas.microsoft.com/office/word/2010/wordprocessingGroup" xmlns:wpi="http://schemas.microsoft.com/office/word/2010/wordprocessingInk" xmlns:wne="http://schemas.microsoft.com/office/word/2006/wordml" xmlns:wps="http://schemas.microsoft.com/office/word/2010/wordprocessingShape" mc:Ignorable="w14 wp14 mv">
+<w:hdr xmlns:ve="http://schemas.openxmlformats.org/markup-compatibility/2006" xmlns:o="urn:schemas-microsoft-com:office:office" xmlns:r="http://schemas.openxmlformats.org/officeDocument/2006/relationships" xmlns:m="http://schemas.openxmlformats.org/officeDocument/2006/math" xmlns:v="urn:schemas-microsoft-com:vml" xmlns:wp="http://schemas.openxmlformats.org/drawingml/2006/wordprocessingDrawing" xmlns:w10="urn:schemas-microsoft-com:office:word" xmlns:w="http://schemas.openxmlformats.org/wordprocessingml/2006/main" xmlns:wne="http://schemas.microsoft.com/office/word/2006/wordml">
   <w:p>
     <w:pPr>
       <w:pStyle w:val="Header"/>
@@ -1417,7 +802,7 @@
         <w:noProof/>
         <w:sz w:val="18"/>
       </w:rPr>
-      <w:pict w14:anchorId="5170C3E0">
+      <w:pict>
         <v:shapetype id="_x0000_t75" coordsize="21600,21600" o:spt="75" o:preferrelative="t" path="m@4@5l@4@11@9@11@9@5xe" filled="f" stroked="f">
           <v:stroke joinstyle="miter"/>
           <v:formulas>
@@ -1441,7 +826,7 @@
           <v:imagedata r:id="rId1" o:title=""/>
           <w10:wrap type="topAndBottom"/>
         </v:shape>
-        <o:OLEObject Type="Embed" ProgID="PBrush" ShapeID="_x0000_s2049" DrawAspect="Content" ObjectID="_1309270102" r:id="rId2"/>
+        <o:OLEObject Type="Embed" ProgID="PBrush" ShapeID="_x0000_s2049" DrawAspect="Content" ObjectID="_1435490304" r:id="rId2"/>
       </w:pict>
     </w:r>
     <w:r>
@@ -1450,25 +835,7 @@
         <w:b/>
         <w:sz w:val="20"/>
       </w:rPr>
-      <w:t>PT.  PLN  (</w:t>
-    </w:r>
-    <w:proofErr w:type="spellStart"/>
-    <w:r>
-      <w:rPr>
-        <w:rFonts w:ascii="Tahoma" w:hAnsi="Tahoma"/>
-        <w:b/>
-        <w:sz w:val="20"/>
-      </w:rPr>
-      <w:t>Persero</w:t>
-    </w:r>
-    <w:proofErr w:type="spellEnd"/>
-    <w:r>
-      <w:rPr>
-        <w:rFonts w:ascii="Tahoma" w:hAnsi="Tahoma"/>
-        <w:b/>
-        <w:sz w:val="20"/>
-      </w:rPr>
-      <w:t>)</w:t>
+      <w:t>PT.  PLN  (Persero)</w:t>
     </w:r>
     <w:r>
       <w:rPr>
@@ -1550,7 +917,7 @@
 </file>
 
 <file path=word/numbering.xml><?xml version="1.0" encoding="utf-8"?>
-<w:numbering xmlns:wpc="http://schemas.microsoft.com/office/word/2010/wordprocessingCanvas" xmlns:mo="http://schemas.microsoft.com/office/mac/office/2008/main" xmlns:mc="http://schemas.openxmlformats.org/markup-compatibility/2006" xmlns:mv="urn:schemas-microsoft-com:mac:vml" xmlns:o="urn:schemas-microsoft-com:office:office" xmlns:r="http://schemas.openxmlformats.org/officeDocument/2006/relationships" xmlns:m="http://schemas.openxmlformats.org/officeDocument/2006/math" xmlns:v="urn:schemas-microsoft-com:vml" xmlns:wp14="http://schemas.microsoft.com/office/word/2010/wordprocessingDrawing" xmlns:wp="http://schemas.openxmlformats.org/drawingml/2006/wordprocessingDrawing" xmlns:w10="urn:schemas-microsoft-com:office:word" xmlns:w="http://schemas.openxmlformats.org/wordprocessingml/2006/main" xmlns:w14="http://schemas.microsoft.com/office/word/2010/wordml" xmlns:wpg="http://schemas.microsoft.com/office/word/2010/wordprocessingGroup" xmlns:wpi="http://schemas.microsoft.com/office/word/2010/wordprocessingInk" xmlns:wne="http://schemas.microsoft.com/office/word/2006/wordml" xmlns:wps="http://schemas.microsoft.com/office/word/2010/wordprocessingShape" mc:Ignorable="w14 wp14">
+<w:numbering xmlns:ve="http://schemas.openxmlformats.org/markup-compatibility/2006" xmlns:o="urn:schemas-microsoft-com:office:office" xmlns:r="http://schemas.openxmlformats.org/officeDocument/2006/relationships" xmlns:m="http://schemas.openxmlformats.org/officeDocument/2006/math" xmlns:v="urn:schemas-microsoft-com:vml" xmlns:wp="http://schemas.openxmlformats.org/drawingml/2006/wordprocessingDrawing" xmlns:w10="urn:schemas-microsoft-com:office:word" xmlns:w="http://schemas.openxmlformats.org/wordprocessingml/2006/main" xmlns:wne="http://schemas.microsoft.com/office/word/2006/wordml">
   <w:abstractNum w:abstractNumId="0">
     <w:nsid w:val="010D7992"/>
     <w:multiLevelType w:val="hybridMultilevel"/>
@@ -2111,7 +1478,7 @@
 </file>
 
 <file path=word/styles.xml><?xml version="1.0" encoding="utf-8"?>
-<w:styles xmlns:mc="http://schemas.openxmlformats.org/markup-compatibility/2006" xmlns:r="http://schemas.openxmlformats.org/officeDocument/2006/relationships" xmlns:w="http://schemas.openxmlformats.org/wordprocessingml/2006/main" xmlns:w14="http://schemas.microsoft.com/office/word/2010/wordml" mc:Ignorable="w14">
+<w:styles xmlns:r="http://schemas.openxmlformats.org/officeDocument/2006/relationships" xmlns:w="http://schemas.openxmlformats.org/wordprocessingml/2006/main">
   <w:docDefaults>
     <w:rPrDefault>
       <w:rPr>
@@ -2121,7 +1488,7 @@
     </w:rPrDefault>
     <w:pPrDefault/>
   </w:docDefaults>
-  <w:latentStyles w:defLockedState="0" w:defUIPriority="99" w:defSemiHidden="1" w:defUnhideWhenUsed="1" w:defQFormat="0" w:count="276">
+  <w:latentStyles w:defLockedState="0" w:defUIPriority="99" w:defSemiHidden="1" w:defUnhideWhenUsed="1" w:defQFormat="0" w:count="267">
     <w:lsdException w:name="Normal" w:semiHidden="0" w:uiPriority="0" w:unhideWhenUsed="0" w:qFormat="1"/>
     <w:lsdException w:name="heading 1" w:semiHidden="0" w:uiPriority="9" w:unhideWhenUsed="0" w:qFormat="1"/>
     <w:lsdException w:name="heading 2" w:uiPriority="9" w:qFormat="1"/>
@@ -2284,6 +1651,7 @@
     <w:uiPriority w:val="99"/>
     <w:semiHidden/>
     <w:unhideWhenUsed/>
+    <w:qFormat/>
     <w:tblPr>
       <w:tblInd w:w="0" w:type="dxa"/>
       <w:tblCellMar>

</xml_diff>